<commit_message>
Pataisyta L2 ataskaita, prideta kino kureju panaudojimo atveju specif.
</commit_message>
<xml_diff>
--- a/Dokumentacija/L2/IS.docx
+++ b/Dokumentacija/L2/IS.docx
@@ -1,6 +1,6 @@
 
 <file path=word/document.xml><?xml version="1.0" encoding="utf-8"?>
-<w:document xmlns:wpc="http://schemas.microsoft.com/office/word/2010/wordprocessingCanvas" xmlns:cx="http://schemas.microsoft.com/office/drawing/2014/chartex" xmlns:cx1="http://schemas.microsoft.com/office/drawing/2015/9/8/chartex" xmlns:cx2="http://schemas.microsoft.com/office/drawing/2015/10/21/chartex" xmlns:cx3="http://schemas.microsoft.com/office/drawing/2016/5/9/chartex" xmlns:cx4="http://schemas.microsoft.com/office/drawing/2016/5/10/chartex" xmlns:cx5="http://schemas.microsoft.com/office/drawing/2016/5/11/chartex" xmlns:mc="http://schemas.openxmlformats.org/markup-compatibility/2006" xmlns:o="urn:schemas-microsoft-com:office:office" xmlns:r="http://schemas.openxmlformats.org/officeDocument/2006/relationships" xmlns:m="http://schemas.openxmlformats.org/officeDocument/2006/math" xmlns:v="urn:schemas-microsoft-com:vml" xmlns:wp14="http://schemas.microsoft.com/office/word/2010/wordprocessingDrawing" xmlns:wp="http://schemas.openxmlformats.org/drawingml/2006/wordprocessingDrawing" xmlns:w10="urn:schemas-microsoft-com:office:word" xmlns:w="http://schemas.openxmlformats.org/wordprocessingml/2006/main" xmlns:w14="http://schemas.microsoft.com/office/word/2010/wordml" xmlns:w15="http://schemas.microsoft.com/office/word/2012/wordml" xmlns:w16se="http://schemas.microsoft.com/office/word/2015/wordml/symex" xmlns:wpg="http://schemas.microsoft.com/office/word/2010/wordprocessingGroup" xmlns:wpi="http://schemas.microsoft.com/office/word/2010/wordprocessingInk" xmlns:wne="http://schemas.microsoft.com/office/word/2006/wordml" xmlns:wps="http://schemas.microsoft.com/office/word/2010/wordprocessingShape" mc:Ignorable="w14 w15 w16se wp14">
+<w:document xmlns:wpc="http://schemas.microsoft.com/office/word/2010/wordprocessingCanvas" xmlns:cx="http://schemas.microsoft.com/office/drawing/2014/chartex" xmlns:cx1="http://schemas.microsoft.com/office/drawing/2015/9/8/chartex" xmlns:cx2="http://schemas.microsoft.com/office/drawing/2015/10/21/chartex" xmlns:mc="http://schemas.openxmlformats.org/markup-compatibility/2006" xmlns:o="urn:schemas-microsoft-com:office:office" xmlns:r="http://schemas.openxmlformats.org/officeDocument/2006/relationships" xmlns:m="http://schemas.openxmlformats.org/officeDocument/2006/math" xmlns:v="urn:schemas-microsoft-com:vml" xmlns:wp14="http://schemas.microsoft.com/office/word/2010/wordprocessingDrawing" xmlns:wp="http://schemas.openxmlformats.org/drawingml/2006/wordprocessingDrawing" xmlns:w10="urn:schemas-microsoft-com:office:word" xmlns:w="http://schemas.openxmlformats.org/wordprocessingml/2006/main" xmlns:w14="http://schemas.microsoft.com/office/word/2010/wordml" xmlns:w15="http://schemas.microsoft.com/office/word/2012/wordml" xmlns:w16se="http://schemas.microsoft.com/office/word/2015/wordml/symex" xmlns:wpg="http://schemas.microsoft.com/office/word/2010/wordprocessingGroup" xmlns:wpi="http://schemas.microsoft.com/office/word/2010/wordprocessingInk" xmlns:wne="http://schemas.microsoft.com/office/word/2006/wordml" xmlns:wps="http://schemas.microsoft.com/office/word/2010/wordprocessingShape" mc:Ignorable="w14 w15 w16se wp14">
   <w:background w:color="FFFFFF"/>
   <w:body>
     <w:p>
@@ -4116,9 +4116,9 @@
         </w:rPr>
         <w:drawing>
           <wp:inline distT="0" distB="0" distL="0" distR="0">
-            <wp:extent cx="5133679" cy="4531685"/>
-            <wp:effectExtent l="0" t="0" r="0" b="2540"/>
-            <wp:docPr id="3" name="Picture 3" descr="C:\Users\Zilvinas\AppData\Local\Microsoft\Windows\INetCacheContent.Word\FunkcijuHierachija.jpg"/>
+            <wp:extent cx="5486400" cy="4843046"/>
+            <wp:effectExtent l="0" t="0" r="0" b="0"/>
+            <wp:docPr id="1" name="Picture 1" descr="C:\Users\Ernestas\Desktop\Kino Pasaulis\KinoPasaulis\Dokumentacija\L2\FunkcijuHierachija.jpg"/>
             <wp:cNvGraphicFramePr>
               <a:graphicFrameLocks xmlns:a="http://schemas.openxmlformats.org/drawingml/2006/main" noChangeAspect="1"/>
             </wp:cNvGraphicFramePr>
@@ -4126,7 +4126,7 @@
               <a:graphicData uri="http://schemas.openxmlformats.org/drawingml/2006/picture">
                 <pic:pic xmlns:pic="http://schemas.openxmlformats.org/drawingml/2006/picture">
                   <pic:nvPicPr>
-                    <pic:cNvPr id="0" name="Picture 1" descr="C:\Users\Zilvinas\AppData\Local\Microsoft\Windows\INetCacheContent.Word\FunkcijuHierachija.jpg"/>
+                    <pic:cNvPr id="0" name="Picture 1" descr="C:\Users\Ernestas\Desktop\Kino Pasaulis\KinoPasaulis\Dokumentacija\L2\FunkcijuHierachija.jpg"/>
                     <pic:cNvPicPr>
                       <a:picLocks noChangeAspect="1" noChangeArrowheads="1"/>
                     </pic:cNvPicPr>
@@ -4147,7 +4147,7 @@
                   <pic:spPr bwMode="auto">
                     <a:xfrm>
                       <a:off x="0" y="0"/>
-                      <a:ext cx="5147632" cy="4544002"/>
+                      <a:ext cx="5493002" cy="4848874"/>
                     </a:xfrm>
                     <a:prstGeom prst="rect">
                       <a:avLst/>
@@ -4244,7 +4244,7 @@
           <wp:inline distT="0" distB="0" distL="0" distR="0">
             <wp:extent cx="5943600" cy="6279844"/>
             <wp:effectExtent l="0" t="0" r="0" b="6985"/>
-            <wp:docPr id="4" name="Picture 4" descr="C:\Users\Zilvinas\AppData\Local\Microsoft\Windows\INetCacheContent.Word\UseCaseDiagrama.jpg"/>
+            <wp:docPr id="2" name="Picture 2" descr="C:\Users\Ernestas\Desktop\Kino Pasaulis\KinoPasaulis\Dokumentacija\L2\UseCaseDiagrama.jpg"/>
             <wp:cNvGraphicFramePr>
               <a:graphicFrameLocks xmlns:a="http://schemas.openxmlformats.org/drawingml/2006/main" noChangeAspect="1"/>
             </wp:cNvGraphicFramePr>
@@ -4252,7 +4252,7 @@
               <a:graphicData uri="http://schemas.openxmlformats.org/drawingml/2006/picture">
                 <pic:pic xmlns:pic="http://schemas.openxmlformats.org/drawingml/2006/picture">
                   <pic:nvPicPr>
-                    <pic:cNvPr id="0" name="Picture 3" descr="C:\Users\Zilvinas\AppData\Local\Microsoft\Windows\INetCacheContent.Word\UseCaseDiagrama.jpg"/>
+                    <pic:cNvPr id="0" name="Picture 4" descr="C:\Users\Ernestas\Desktop\Kino Pasaulis\KinoPasaulis\Dokumentacija\L2\UseCaseDiagrama.jpg"/>
                     <pic:cNvPicPr>
                       <a:picLocks noChangeAspect="1" noChangeArrowheads="1"/>
                     </pic:cNvPicPr>
@@ -4374,7 +4374,7 @@
 </file>
 
 <file path=word/endnotes.xml><?xml version="1.0" encoding="utf-8"?>
-<w:endnotes xmlns:wpc="http://schemas.microsoft.com/office/word/2010/wordprocessingCanvas" xmlns:cx="http://schemas.microsoft.com/office/drawing/2014/chartex" xmlns:cx1="http://schemas.microsoft.com/office/drawing/2015/9/8/chartex" xmlns:cx2="http://schemas.microsoft.com/office/drawing/2015/10/21/chartex" xmlns:cx3="http://schemas.microsoft.com/office/drawing/2016/5/9/chartex" xmlns:cx4="http://schemas.microsoft.com/office/drawing/2016/5/10/chartex" xmlns:cx5="http://schemas.microsoft.com/office/drawing/2016/5/11/chartex" xmlns:mc="http://schemas.openxmlformats.org/markup-compatibility/2006" xmlns:o="urn:schemas-microsoft-com:office:office" xmlns:r="http://schemas.openxmlformats.org/officeDocument/2006/relationships" xmlns:m="http://schemas.openxmlformats.org/officeDocument/2006/math" xmlns:v="urn:schemas-microsoft-com:vml" xmlns:wp14="http://schemas.microsoft.com/office/word/2010/wordprocessingDrawing" xmlns:wp="http://schemas.openxmlformats.org/drawingml/2006/wordprocessingDrawing" xmlns:w10="urn:schemas-microsoft-com:office:word" xmlns:w="http://schemas.openxmlformats.org/wordprocessingml/2006/main" xmlns:w14="http://schemas.microsoft.com/office/word/2010/wordml" xmlns:w15="http://schemas.microsoft.com/office/word/2012/wordml" xmlns:w16se="http://schemas.microsoft.com/office/word/2015/wordml/symex" xmlns:wpg="http://schemas.microsoft.com/office/word/2010/wordprocessingGroup" xmlns:wpi="http://schemas.microsoft.com/office/word/2010/wordprocessingInk" xmlns:wne="http://schemas.microsoft.com/office/word/2006/wordml" xmlns:wps="http://schemas.microsoft.com/office/word/2010/wordprocessingShape" mc:Ignorable="w14 w15 w16se wp14">
+<w:endnotes xmlns:wpc="http://schemas.microsoft.com/office/word/2010/wordprocessingCanvas" xmlns:cx="http://schemas.microsoft.com/office/drawing/2014/chartex" xmlns:cx1="http://schemas.microsoft.com/office/drawing/2015/9/8/chartex" xmlns:cx2="http://schemas.microsoft.com/office/drawing/2015/10/21/chartex" xmlns:mc="http://schemas.openxmlformats.org/markup-compatibility/2006" xmlns:o="urn:schemas-microsoft-com:office:office" xmlns:r="http://schemas.openxmlformats.org/officeDocument/2006/relationships" xmlns:m="http://schemas.openxmlformats.org/officeDocument/2006/math" xmlns:v="urn:schemas-microsoft-com:vml" xmlns:wp14="http://schemas.microsoft.com/office/word/2010/wordprocessingDrawing" xmlns:wp="http://schemas.openxmlformats.org/drawingml/2006/wordprocessingDrawing" xmlns:w10="urn:schemas-microsoft-com:office:word" xmlns:w="http://schemas.openxmlformats.org/wordprocessingml/2006/main" xmlns:w14="http://schemas.microsoft.com/office/word/2010/wordml" xmlns:w15="http://schemas.microsoft.com/office/word/2012/wordml" xmlns:w16se="http://schemas.microsoft.com/office/word/2015/wordml/symex" xmlns:wpg="http://schemas.microsoft.com/office/word/2010/wordprocessingGroup" xmlns:wpi="http://schemas.microsoft.com/office/word/2010/wordprocessingInk" xmlns:wne="http://schemas.microsoft.com/office/word/2006/wordml" xmlns:wps="http://schemas.microsoft.com/office/word/2010/wordprocessingShape" mc:Ignorable="w14 w15 w16se wp14">
   <w:endnote w:type="separator" w:id="-1">
     <w:p>
       <w:pPr>
@@ -4399,7 +4399,7 @@
 </file>
 
 <file path=word/footer1.xml><?xml version="1.0" encoding="utf-8"?>
-<w:ftr xmlns:wpc="http://schemas.microsoft.com/office/word/2010/wordprocessingCanvas" xmlns:cx="http://schemas.microsoft.com/office/drawing/2014/chartex" xmlns:cx1="http://schemas.microsoft.com/office/drawing/2015/9/8/chartex" xmlns:cx2="http://schemas.microsoft.com/office/drawing/2015/10/21/chartex" xmlns:cx3="http://schemas.microsoft.com/office/drawing/2016/5/9/chartex" xmlns:cx4="http://schemas.microsoft.com/office/drawing/2016/5/10/chartex" xmlns:cx5="http://schemas.microsoft.com/office/drawing/2016/5/11/chartex" xmlns:mc="http://schemas.openxmlformats.org/markup-compatibility/2006" xmlns:o="urn:schemas-microsoft-com:office:office" xmlns:r="http://schemas.openxmlformats.org/officeDocument/2006/relationships" xmlns:m="http://schemas.openxmlformats.org/officeDocument/2006/math" xmlns:v="urn:schemas-microsoft-com:vml" xmlns:wp14="http://schemas.microsoft.com/office/word/2010/wordprocessingDrawing" xmlns:wp="http://schemas.openxmlformats.org/drawingml/2006/wordprocessingDrawing" xmlns:w10="urn:schemas-microsoft-com:office:word" xmlns:w="http://schemas.openxmlformats.org/wordprocessingml/2006/main" xmlns:w14="http://schemas.microsoft.com/office/word/2010/wordml" xmlns:w15="http://schemas.microsoft.com/office/word/2012/wordml" xmlns:w16se="http://schemas.microsoft.com/office/word/2015/wordml/symex" xmlns:wpg="http://schemas.microsoft.com/office/word/2010/wordprocessingGroup" xmlns:wpi="http://schemas.microsoft.com/office/word/2010/wordprocessingInk" xmlns:wne="http://schemas.microsoft.com/office/word/2006/wordml" xmlns:wps="http://schemas.microsoft.com/office/word/2010/wordprocessingShape" mc:Ignorable="w14 w15 w16se wp14">
+<w:ftr xmlns:wpc="http://schemas.microsoft.com/office/word/2010/wordprocessingCanvas" xmlns:cx="http://schemas.microsoft.com/office/drawing/2014/chartex" xmlns:cx1="http://schemas.microsoft.com/office/drawing/2015/9/8/chartex" xmlns:cx2="http://schemas.microsoft.com/office/drawing/2015/10/21/chartex" xmlns:mc="http://schemas.openxmlformats.org/markup-compatibility/2006" xmlns:o="urn:schemas-microsoft-com:office:office" xmlns:r="http://schemas.openxmlformats.org/officeDocument/2006/relationships" xmlns:m="http://schemas.openxmlformats.org/officeDocument/2006/math" xmlns:v="urn:schemas-microsoft-com:vml" xmlns:wp14="http://schemas.microsoft.com/office/word/2010/wordprocessingDrawing" xmlns:wp="http://schemas.openxmlformats.org/drawingml/2006/wordprocessingDrawing" xmlns:w10="urn:schemas-microsoft-com:office:word" xmlns:w="http://schemas.openxmlformats.org/wordprocessingml/2006/main" xmlns:w14="http://schemas.microsoft.com/office/word/2010/wordml" xmlns:w15="http://schemas.microsoft.com/office/word/2012/wordml" xmlns:w16se="http://schemas.microsoft.com/office/word/2015/wordml/symex" xmlns:wpg="http://schemas.microsoft.com/office/word/2010/wordprocessingGroup" xmlns:wpi="http://schemas.microsoft.com/office/word/2010/wordprocessingInk" xmlns:wne="http://schemas.microsoft.com/office/word/2006/wordml" xmlns:wps="http://schemas.microsoft.com/office/word/2010/wordprocessingShape" mc:Ignorable="w14 w15 w16se wp14">
   <w:p>
     <w:pPr>
       <w:ind w:firstLine="8625"/>
@@ -4417,7 +4417,7 @@
       <w:rPr>
         <w:noProof/>
       </w:rPr>
-      <w:t>9</w:t>
+      <w:t>2</w:t>
     </w:r>
     <w:r>
       <w:fldChar w:fldCharType="end"/>
@@ -4427,13 +4427,13 @@
 </file>
 
 <file path=word/footer2.xml><?xml version="1.0" encoding="utf-8"?>
-<w:ftr xmlns:wpc="http://schemas.microsoft.com/office/word/2010/wordprocessingCanvas" xmlns:cx="http://schemas.microsoft.com/office/drawing/2014/chartex" xmlns:cx1="http://schemas.microsoft.com/office/drawing/2015/9/8/chartex" xmlns:cx2="http://schemas.microsoft.com/office/drawing/2015/10/21/chartex" xmlns:cx3="http://schemas.microsoft.com/office/drawing/2016/5/9/chartex" xmlns:cx4="http://schemas.microsoft.com/office/drawing/2016/5/10/chartex" xmlns:cx5="http://schemas.microsoft.com/office/drawing/2016/5/11/chartex" xmlns:mc="http://schemas.openxmlformats.org/markup-compatibility/2006" xmlns:o="urn:schemas-microsoft-com:office:office" xmlns:r="http://schemas.openxmlformats.org/officeDocument/2006/relationships" xmlns:m="http://schemas.openxmlformats.org/officeDocument/2006/math" xmlns:v="urn:schemas-microsoft-com:vml" xmlns:wp14="http://schemas.microsoft.com/office/word/2010/wordprocessingDrawing" xmlns:wp="http://schemas.openxmlformats.org/drawingml/2006/wordprocessingDrawing" xmlns:w10="urn:schemas-microsoft-com:office:word" xmlns:w="http://schemas.openxmlformats.org/wordprocessingml/2006/main" xmlns:w14="http://schemas.microsoft.com/office/word/2010/wordml" xmlns:w15="http://schemas.microsoft.com/office/word/2012/wordml" xmlns:w16se="http://schemas.microsoft.com/office/word/2015/wordml/symex" xmlns:wpg="http://schemas.microsoft.com/office/word/2010/wordprocessingGroup" xmlns:wpi="http://schemas.microsoft.com/office/word/2010/wordprocessingInk" xmlns:wne="http://schemas.microsoft.com/office/word/2006/wordml" xmlns:wps="http://schemas.microsoft.com/office/word/2010/wordprocessingShape" mc:Ignorable="w14 w15 w16se wp14">
+<w:ftr xmlns:wpc="http://schemas.microsoft.com/office/word/2010/wordprocessingCanvas" xmlns:cx="http://schemas.microsoft.com/office/drawing/2014/chartex" xmlns:cx1="http://schemas.microsoft.com/office/drawing/2015/9/8/chartex" xmlns:cx2="http://schemas.microsoft.com/office/drawing/2015/10/21/chartex" xmlns:mc="http://schemas.openxmlformats.org/markup-compatibility/2006" xmlns:o="urn:schemas-microsoft-com:office:office" xmlns:r="http://schemas.openxmlformats.org/officeDocument/2006/relationships" xmlns:m="http://schemas.openxmlformats.org/officeDocument/2006/math" xmlns:v="urn:schemas-microsoft-com:vml" xmlns:wp14="http://schemas.microsoft.com/office/word/2010/wordprocessingDrawing" xmlns:wp="http://schemas.openxmlformats.org/drawingml/2006/wordprocessingDrawing" xmlns:w10="urn:schemas-microsoft-com:office:word" xmlns:w="http://schemas.openxmlformats.org/wordprocessingml/2006/main" xmlns:w14="http://schemas.microsoft.com/office/word/2010/wordml" xmlns:w15="http://schemas.microsoft.com/office/word/2012/wordml" xmlns:w16se="http://schemas.microsoft.com/office/word/2015/wordml/symex" xmlns:wpg="http://schemas.microsoft.com/office/word/2010/wordprocessingGroup" xmlns:wpi="http://schemas.microsoft.com/office/word/2010/wordprocessingInk" xmlns:wne="http://schemas.microsoft.com/office/word/2006/wordml" xmlns:wps="http://schemas.microsoft.com/office/word/2010/wordprocessingShape" mc:Ignorable="w14 w15 w16se wp14">
   <w:p/>
 </w:ftr>
 </file>
 
 <file path=word/footnotes.xml><?xml version="1.0" encoding="utf-8"?>
-<w:footnotes xmlns:wpc="http://schemas.microsoft.com/office/word/2010/wordprocessingCanvas" xmlns:cx="http://schemas.microsoft.com/office/drawing/2014/chartex" xmlns:cx1="http://schemas.microsoft.com/office/drawing/2015/9/8/chartex" xmlns:cx2="http://schemas.microsoft.com/office/drawing/2015/10/21/chartex" xmlns:cx3="http://schemas.microsoft.com/office/drawing/2016/5/9/chartex" xmlns:cx4="http://schemas.microsoft.com/office/drawing/2016/5/10/chartex" xmlns:cx5="http://schemas.microsoft.com/office/drawing/2016/5/11/chartex" xmlns:mc="http://schemas.openxmlformats.org/markup-compatibility/2006" xmlns:o="urn:schemas-microsoft-com:office:office" xmlns:r="http://schemas.openxmlformats.org/officeDocument/2006/relationships" xmlns:m="http://schemas.openxmlformats.org/officeDocument/2006/math" xmlns:v="urn:schemas-microsoft-com:vml" xmlns:wp14="http://schemas.microsoft.com/office/word/2010/wordprocessingDrawing" xmlns:wp="http://schemas.openxmlformats.org/drawingml/2006/wordprocessingDrawing" xmlns:w10="urn:schemas-microsoft-com:office:word" xmlns:w="http://schemas.openxmlformats.org/wordprocessingml/2006/main" xmlns:w14="http://schemas.microsoft.com/office/word/2010/wordml" xmlns:w15="http://schemas.microsoft.com/office/word/2012/wordml" xmlns:w16se="http://schemas.microsoft.com/office/word/2015/wordml/symex" xmlns:wpg="http://schemas.microsoft.com/office/word/2010/wordprocessingGroup" xmlns:wpi="http://schemas.microsoft.com/office/word/2010/wordprocessingInk" xmlns:wne="http://schemas.microsoft.com/office/word/2006/wordml" xmlns:wps="http://schemas.microsoft.com/office/word/2010/wordprocessingShape" mc:Ignorable="w14 w15 w16se wp14">
+<w:footnotes xmlns:wpc="http://schemas.microsoft.com/office/word/2010/wordprocessingCanvas" xmlns:cx="http://schemas.microsoft.com/office/drawing/2014/chartex" xmlns:cx1="http://schemas.microsoft.com/office/drawing/2015/9/8/chartex" xmlns:cx2="http://schemas.microsoft.com/office/drawing/2015/10/21/chartex" xmlns:mc="http://schemas.openxmlformats.org/markup-compatibility/2006" xmlns:o="urn:schemas-microsoft-com:office:office" xmlns:r="http://schemas.openxmlformats.org/officeDocument/2006/relationships" xmlns:m="http://schemas.openxmlformats.org/officeDocument/2006/math" xmlns:v="urn:schemas-microsoft-com:vml" xmlns:wp14="http://schemas.microsoft.com/office/word/2010/wordprocessingDrawing" xmlns:wp="http://schemas.openxmlformats.org/drawingml/2006/wordprocessingDrawing" xmlns:w10="urn:schemas-microsoft-com:office:word" xmlns:w="http://schemas.openxmlformats.org/wordprocessingml/2006/main" xmlns:w14="http://schemas.microsoft.com/office/word/2010/wordml" xmlns:w15="http://schemas.microsoft.com/office/word/2012/wordml" xmlns:w16se="http://schemas.microsoft.com/office/word/2015/wordml/symex" xmlns:wpg="http://schemas.microsoft.com/office/word/2010/wordprocessingGroup" xmlns:wpi="http://schemas.microsoft.com/office/word/2010/wordprocessingInk" xmlns:wne="http://schemas.microsoft.com/office/word/2006/wordml" xmlns:wps="http://schemas.microsoft.com/office/word/2010/wordprocessingShape" mc:Ignorable="w14 w15 w16se wp14">
   <w:footnote w:type="separator" w:id="-1">
     <w:p>
       <w:pPr>
@@ -4458,13 +4458,13 @@
 </file>
 
 <file path=word/header1.xml><?xml version="1.0" encoding="utf-8"?>
-<w:hdr xmlns:wpc="http://schemas.microsoft.com/office/word/2010/wordprocessingCanvas" xmlns:cx="http://schemas.microsoft.com/office/drawing/2014/chartex" xmlns:cx1="http://schemas.microsoft.com/office/drawing/2015/9/8/chartex" xmlns:cx2="http://schemas.microsoft.com/office/drawing/2015/10/21/chartex" xmlns:cx3="http://schemas.microsoft.com/office/drawing/2016/5/9/chartex" xmlns:cx4="http://schemas.microsoft.com/office/drawing/2016/5/10/chartex" xmlns:cx5="http://schemas.microsoft.com/office/drawing/2016/5/11/chartex" xmlns:mc="http://schemas.openxmlformats.org/markup-compatibility/2006" xmlns:o="urn:schemas-microsoft-com:office:office" xmlns:r="http://schemas.openxmlformats.org/officeDocument/2006/relationships" xmlns:m="http://schemas.openxmlformats.org/officeDocument/2006/math" xmlns:v="urn:schemas-microsoft-com:vml" xmlns:wp14="http://schemas.microsoft.com/office/word/2010/wordprocessingDrawing" xmlns:wp="http://schemas.openxmlformats.org/drawingml/2006/wordprocessingDrawing" xmlns:w10="urn:schemas-microsoft-com:office:word" xmlns:w="http://schemas.openxmlformats.org/wordprocessingml/2006/main" xmlns:w14="http://schemas.microsoft.com/office/word/2010/wordml" xmlns:w15="http://schemas.microsoft.com/office/word/2012/wordml" xmlns:w16se="http://schemas.microsoft.com/office/word/2015/wordml/symex" xmlns:wpg="http://schemas.microsoft.com/office/word/2010/wordprocessingGroup" xmlns:wpi="http://schemas.microsoft.com/office/word/2010/wordprocessingInk" xmlns:wne="http://schemas.microsoft.com/office/word/2006/wordml" xmlns:wps="http://schemas.microsoft.com/office/word/2010/wordprocessingShape" mc:Ignorable="w14 w15 w16se wp14">
+<w:hdr xmlns:wpc="http://schemas.microsoft.com/office/word/2010/wordprocessingCanvas" xmlns:cx="http://schemas.microsoft.com/office/drawing/2014/chartex" xmlns:cx1="http://schemas.microsoft.com/office/drawing/2015/9/8/chartex" xmlns:cx2="http://schemas.microsoft.com/office/drawing/2015/10/21/chartex" xmlns:mc="http://schemas.openxmlformats.org/markup-compatibility/2006" xmlns:o="urn:schemas-microsoft-com:office:office" xmlns:r="http://schemas.openxmlformats.org/officeDocument/2006/relationships" xmlns:m="http://schemas.openxmlformats.org/officeDocument/2006/math" xmlns:v="urn:schemas-microsoft-com:vml" xmlns:wp14="http://schemas.microsoft.com/office/word/2010/wordprocessingDrawing" xmlns:wp="http://schemas.openxmlformats.org/drawingml/2006/wordprocessingDrawing" xmlns:w10="urn:schemas-microsoft-com:office:word" xmlns:w="http://schemas.openxmlformats.org/wordprocessingml/2006/main" xmlns:w14="http://schemas.microsoft.com/office/word/2010/wordml" xmlns:w15="http://schemas.microsoft.com/office/word/2012/wordml" xmlns:w16se="http://schemas.microsoft.com/office/word/2015/wordml/symex" xmlns:wpg="http://schemas.microsoft.com/office/word/2010/wordprocessingGroup" xmlns:wpi="http://schemas.microsoft.com/office/word/2010/wordprocessingInk" xmlns:wne="http://schemas.microsoft.com/office/word/2006/wordml" xmlns:wps="http://schemas.microsoft.com/office/word/2010/wordprocessingShape" mc:Ignorable="w14 w15 w16se wp14">
   <w:p/>
 </w:hdr>
 </file>
 
 <file path=word/numbering.xml><?xml version="1.0" encoding="utf-8"?>
-<w:numbering xmlns:wpc="http://schemas.microsoft.com/office/word/2010/wordprocessingCanvas" xmlns:cx="http://schemas.microsoft.com/office/drawing/2014/chartex" xmlns:cx1="http://schemas.microsoft.com/office/drawing/2015/9/8/chartex" xmlns:cx2="http://schemas.microsoft.com/office/drawing/2015/10/21/chartex" xmlns:cx3="http://schemas.microsoft.com/office/drawing/2016/5/9/chartex" xmlns:cx4="http://schemas.microsoft.com/office/drawing/2016/5/10/chartex" xmlns:cx5="http://schemas.microsoft.com/office/drawing/2016/5/11/chartex" xmlns:mc="http://schemas.openxmlformats.org/markup-compatibility/2006" xmlns:o="urn:schemas-microsoft-com:office:office" xmlns:r="http://schemas.openxmlformats.org/officeDocument/2006/relationships" xmlns:m="http://schemas.openxmlformats.org/officeDocument/2006/math" xmlns:v="urn:schemas-microsoft-com:vml" xmlns:wp14="http://schemas.microsoft.com/office/word/2010/wordprocessingDrawing" xmlns:wp="http://schemas.openxmlformats.org/drawingml/2006/wordprocessingDrawing" xmlns:w10="urn:schemas-microsoft-com:office:word" xmlns:w="http://schemas.openxmlformats.org/wordprocessingml/2006/main" xmlns:w14="http://schemas.microsoft.com/office/word/2010/wordml" xmlns:w15="http://schemas.microsoft.com/office/word/2012/wordml" xmlns:w16se="http://schemas.microsoft.com/office/word/2015/wordml/symex" xmlns:wpg="http://schemas.microsoft.com/office/word/2010/wordprocessingGroup" xmlns:wpi="http://schemas.microsoft.com/office/word/2010/wordprocessingInk" xmlns:wne="http://schemas.microsoft.com/office/word/2006/wordml" xmlns:wps="http://schemas.microsoft.com/office/word/2010/wordprocessingShape" mc:Ignorable="w14 w15 w16se wp14">
+<w:numbering xmlns:wpc="http://schemas.microsoft.com/office/word/2010/wordprocessingCanvas" xmlns:cx="http://schemas.microsoft.com/office/drawing/2014/chartex" xmlns:cx1="http://schemas.microsoft.com/office/drawing/2015/9/8/chartex" xmlns:cx2="http://schemas.microsoft.com/office/drawing/2015/10/21/chartex" xmlns:mc="http://schemas.openxmlformats.org/markup-compatibility/2006" xmlns:o="urn:schemas-microsoft-com:office:office" xmlns:r="http://schemas.openxmlformats.org/officeDocument/2006/relationships" xmlns:m="http://schemas.openxmlformats.org/officeDocument/2006/math" xmlns:v="urn:schemas-microsoft-com:vml" xmlns:wp14="http://schemas.microsoft.com/office/word/2010/wordprocessingDrawing" xmlns:wp="http://schemas.openxmlformats.org/drawingml/2006/wordprocessingDrawing" xmlns:w10="urn:schemas-microsoft-com:office:word" xmlns:w="http://schemas.openxmlformats.org/wordprocessingml/2006/main" xmlns:w14="http://schemas.microsoft.com/office/word/2010/wordml" xmlns:w15="http://schemas.microsoft.com/office/word/2012/wordml" xmlns:w16se="http://schemas.microsoft.com/office/word/2015/wordml/symex" xmlns:wpg="http://schemas.microsoft.com/office/word/2010/wordprocessingGroup" xmlns:wpi="http://schemas.microsoft.com/office/word/2010/wordprocessingInk" xmlns:wne="http://schemas.microsoft.com/office/word/2006/wordml" xmlns:wps="http://schemas.microsoft.com/office/word/2010/wordprocessingShape" mc:Ignorable="w14 w15 w16se wp14">
   <w:abstractNum w:abstractNumId="0" w15:restartNumberingAfterBreak="0">
     <w:nsid w:val="061E6E14"/>
     <w:multiLevelType w:val="multilevel"/>
@@ -6547,7 +6547,7 @@
       </w:pPr>
     </w:pPrDefault>
   </w:docDefaults>
-  <w:latentStyles w:defLockedState="0" w:defUIPriority="99" w:defSemiHidden="0" w:defUnhideWhenUsed="0" w:defQFormat="0" w:count="373">
+  <w:latentStyles w:defLockedState="0" w:defUIPriority="99" w:defSemiHidden="0" w:defUnhideWhenUsed="0" w:defQFormat="0" w:count="372">
     <w:lsdException w:name="Normal" w:uiPriority="0" w:qFormat="1"/>
     <w:lsdException w:name="heading 1" w:uiPriority="9" w:qFormat="1"/>
     <w:lsdException w:name="heading 2" w:semiHidden="1" w:uiPriority="9" w:unhideWhenUsed="1" w:qFormat="1"/>
@@ -6653,6 +6653,7 @@
     <w:lsdException w:name="HTML Sample" w:semiHidden="1" w:unhideWhenUsed="1"/>
     <w:lsdException w:name="HTML Typewriter" w:semiHidden="1" w:unhideWhenUsed="1"/>
     <w:lsdException w:name="HTML Variable" w:semiHidden="1" w:unhideWhenUsed="1"/>
+    <w:lsdException w:name="Normal Table" w:semiHidden="1" w:unhideWhenUsed="1"/>
     <w:lsdException w:name="annotation subject" w:semiHidden="1" w:unhideWhenUsed="1"/>
     <w:lsdException w:name="No List" w:semiHidden="1" w:unhideWhenUsed="1"/>
     <w:lsdException w:name="Outline List 1" w:semiHidden="1" w:unhideWhenUsed="1"/>
@@ -6699,8 +6700,10 @@
     <w:lsdException w:name="Table Subtle 2" w:semiHidden="1" w:unhideWhenUsed="1"/>
     <w:lsdException w:name="Table Web 1" w:semiHidden="1" w:unhideWhenUsed="1"/>
     <w:lsdException w:name="Table Web 2" w:semiHidden="1" w:unhideWhenUsed="1"/>
+    <w:lsdException w:name="Table Web 3" w:semiHidden="1" w:unhideWhenUsed="1"/>
     <w:lsdException w:name="Balloon Text" w:semiHidden="1" w:unhideWhenUsed="1"/>
     <w:lsdException w:name="Table Grid" w:uiPriority="39"/>
+    <w:lsdException w:name="Table Theme" w:semiHidden="1" w:unhideWhenUsed="1"/>
     <w:lsdException w:name="Placeholder Text" w:semiHidden="1"/>
     <w:lsdException w:name="No Spacing" w:uiPriority="1" w:qFormat="1"/>
     <w:lsdException w:name="Light Shading" w:uiPriority="60"/>
@@ -6917,7 +6920,6 @@
     <w:lsdException w:name="List Table 6 Colorful Accent 6" w:uiPriority="51"/>
     <w:lsdException w:name="List Table 7 Colorful Accent 6" w:uiPriority="52"/>
     <w:lsdException w:name="Mention" w:semiHidden="1" w:unhideWhenUsed="1"/>
-    <w:lsdException w:name="Smart Hyperlink" w:semiHidden="1" w:unhideWhenUsed="1"/>
   </w:latentStyles>
   <w:style w:type="paragraph" w:default="1" w:styleId="Normal">
     <w:name w:val="Normal"/>

</xml_diff>

<commit_message>
Kino studijos dokumentacijos pakeitimai
</commit_message>
<xml_diff>
--- a/Dokumentacija/L2/IS.docx
+++ b/Dokumentacija/L2/IS.docx
@@ -1,6 +1,6 @@
 
 <file path=word/document.xml><?xml version="1.0" encoding="utf-8"?>
-<w:document xmlns:wpc="http://schemas.microsoft.com/office/word/2010/wordprocessingCanvas" xmlns:cx="http://schemas.microsoft.com/office/drawing/2014/chartex" xmlns:cx1="http://schemas.microsoft.com/office/drawing/2015/9/8/chartex" xmlns:cx2="http://schemas.microsoft.com/office/drawing/2015/10/21/chartex" xmlns:mc="http://schemas.openxmlformats.org/markup-compatibility/2006" xmlns:o="urn:schemas-microsoft-com:office:office" xmlns:r="http://schemas.openxmlformats.org/officeDocument/2006/relationships" xmlns:m="http://schemas.openxmlformats.org/officeDocument/2006/math" xmlns:v="urn:schemas-microsoft-com:vml" xmlns:wp14="http://schemas.microsoft.com/office/word/2010/wordprocessingDrawing" xmlns:wp="http://schemas.openxmlformats.org/drawingml/2006/wordprocessingDrawing" xmlns:w10="urn:schemas-microsoft-com:office:word" xmlns:w="http://schemas.openxmlformats.org/wordprocessingml/2006/main" xmlns:w14="http://schemas.microsoft.com/office/word/2010/wordml" xmlns:w15="http://schemas.microsoft.com/office/word/2012/wordml" xmlns:w16se="http://schemas.microsoft.com/office/word/2015/wordml/symex" xmlns:wpg="http://schemas.microsoft.com/office/word/2010/wordprocessingGroup" xmlns:wpi="http://schemas.microsoft.com/office/word/2010/wordprocessingInk" xmlns:wne="http://schemas.microsoft.com/office/word/2006/wordml" xmlns:wps="http://schemas.microsoft.com/office/word/2010/wordprocessingShape" mc:Ignorable="w14 w15 w16se wp14">
+<w:document xmlns:wpc="http://schemas.microsoft.com/office/word/2010/wordprocessingCanvas" xmlns:cx="http://schemas.microsoft.com/office/drawing/2014/chartex" xmlns:cx1="http://schemas.microsoft.com/office/drawing/2015/9/8/chartex" xmlns:cx2="http://schemas.microsoft.com/office/drawing/2015/10/21/chartex" xmlns:cx3="http://schemas.microsoft.com/office/drawing/2016/5/9/chartex" xmlns:cx4="http://schemas.microsoft.com/office/drawing/2016/5/10/chartex" xmlns:cx5="http://schemas.microsoft.com/office/drawing/2016/5/11/chartex" xmlns:mc="http://schemas.openxmlformats.org/markup-compatibility/2006" xmlns:o="urn:schemas-microsoft-com:office:office" xmlns:r="http://schemas.openxmlformats.org/officeDocument/2006/relationships" xmlns:m="http://schemas.openxmlformats.org/officeDocument/2006/math" xmlns:v="urn:schemas-microsoft-com:vml" xmlns:wp14="http://schemas.microsoft.com/office/word/2010/wordprocessingDrawing" xmlns:wp="http://schemas.openxmlformats.org/drawingml/2006/wordprocessingDrawing" xmlns:w10="urn:schemas-microsoft-com:office:word" xmlns:w="http://schemas.openxmlformats.org/wordprocessingml/2006/main" xmlns:w14="http://schemas.microsoft.com/office/word/2010/wordml" xmlns:w15="http://schemas.microsoft.com/office/word/2012/wordml" xmlns:w16se="http://schemas.microsoft.com/office/word/2015/wordml/symex" xmlns:wpg="http://schemas.microsoft.com/office/word/2010/wordprocessingGroup" xmlns:wpi="http://schemas.microsoft.com/office/word/2010/wordprocessingInk" xmlns:wne="http://schemas.microsoft.com/office/word/2006/wordml" xmlns:wps="http://schemas.microsoft.com/office/word/2010/wordprocessingShape" mc:Ignorable="w14 w15 w16se wp14">
   <w:background w:color="FFFFFF"/>
   <w:body>
     <w:p>
@@ -4002,7 +4002,17 @@
           <w:sz w:val="24"/>
           <w:szCs w:val="24"/>
         </w:rPr>
-        <w:t xml:space="preserve">Mantas Zambacevičius – </w:t>
+        <w:t>M</w:t>
+      </w:r>
+      <w:bookmarkStart w:id="34" w:name="_GoBack"/>
+      <w:bookmarkEnd w:id="34"/>
+      <w:r>
+        <w:rPr>
+          <w:rFonts w:ascii="Times New Roman" w:hAnsi="Times New Roman" w:cs="Times New Roman"/>
+          <w:sz w:val="24"/>
+          <w:szCs w:val="24"/>
+        </w:rPr>
+        <w:t xml:space="preserve">antas Zambacevičius – </w:t>
       </w:r>
       <w:r>
         <w:rPr>
@@ -4289,8 +4299,6 @@
           </wp:inline>
         </w:drawing>
       </w:r>
-      <w:bookmarkStart w:id="34" w:name="_GoBack"/>
-      <w:bookmarkEnd w:id="34"/>
     </w:p>
     <w:p>
       <w:pPr>
@@ -4374,7 +4382,7 @@
 </file>
 
 <file path=word/endnotes.xml><?xml version="1.0" encoding="utf-8"?>
-<w:endnotes xmlns:wpc="http://schemas.microsoft.com/office/word/2010/wordprocessingCanvas" xmlns:cx="http://schemas.microsoft.com/office/drawing/2014/chartex" xmlns:cx1="http://schemas.microsoft.com/office/drawing/2015/9/8/chartex" xmlns:cx2="http://schemas.microsoft.com/office/drawing/2015/10/21/chartex" xmlns:mc="http://schemas.openxmlformats.org/markup-compatibility/2006" xmlns:o="urn:schemas-microsoft-com:office:office" xmlns:r="http://schemas.openxmlformats.org/officeDocument/2006/relationships" xmlns:m="http://schemas.openxmlformats.org/officeDocument/2006/math" xmlns:v="urn:schemas-microsoft-com:vml" xmlns:wp14="http://schemas.microsoft.com/office/word/2010/wordprocessingDrawing" xmlns:wp="http://schemas.openxmlformats.org/drawingml/2006/wordprocessingDrawing" xmlns:w10="urn:schemas-microsoft-com:office:word" xmlns:w="http://schemas.openxmlformats.org/wordprocessingml/2006/main" xmlns:w14="http://schemas.microsoft.com/office/word/2010/wordml" xmlns:w15="http://schemas.microsoft.com/office/word/2012/wordml" xmlns:w16se="http://schemas.microsoft.com/office/word/2015/wordml/symex" xmlns:wpg="http://schemas.microsoft.com/office/word/2010/wordprocessingGroup" xmlns:wpi="http://schemas.microsoft.com/office/word/2010/wordprocessingInk" xmlns:wne="http://schemas.microsoft.com/office/word/2006/wordml" xmlns:wps="http://schemas.microsoft.com/office/word/2010/wordprocessingShape" mc:Ignorable="w14 w15 w16se wp14">
+<w:endnotes xmlns:wpc="http://schemas.microsoft.com/office/word/2010/wordprocessingCanvas" xmlns:cx="http://schemas.microsoft.com/office/drawing/2014/chartex" xmlns:cx1="http://schemas.microsoft.com/office/drawing/2015/9/8/chartex" xmlns:cx2="http://schemas.microsoft.com/office/drawing/2015/10/21/chartex" xmlns:cx3="http://schemas.microsoft.com/office/drawing/2016/5/9/chartex" xmlns:cx4="http://schemas.microsoft.com/office/drawing/2016/5/10/chartex" xmlns:cx5="http://schemas.microsoft.com/office/drawing/2016/5/11/chartex" xmlns:mc="http://schemas.openxmlformats.org/markup-compatibility/2006" xmlns:o="urn:schemas-microsoft-com:office:office" xmlns:r="http://schemas.openxmlformats.org/officeDocument/2006/relationships" xmlns:m="http://schemas.openxmlformats.org/officeDocument/2006/math" xmlns:v="urn:schemas-microsoft-com:vml" xmlns:wp14="http://schemas.microsoft.com/office/word/2010/wordprocessingDrawing" xmlns:wp="http://schemas.openxmlformats.org/drawingml/2006/wordprocessingDrawing" xmlns:w10="urn:schemas-microsoft-com:office:word" xmlns:w="http://schemas.openxmlformats.org/wordprocessingml/2006/main" xmlns:w14="http://schemas.microsoft.com/office/word/2010/wordml" xmlns:w15="http://schemas.microsoft.com/office/word/2012/wordml" xmlns:w16se="http://schemas.microsoft.com/office/word/2015/wordml/symex" xmlns:wpg="http://schemas.microsoft.com/office/word/2010/wordprocessingGroup" xmlns:wpi="http://schemas.microsoft.com/office/word/2010/wordprocessingInk" xmlns:wne="http://schemas.microsoft.com/office/word/2006/wordml" xmlns:wps="http://schemas.microsoft.com/office/word/2010/wordprocessingShape" mc:Ignorable="w14 w15 w16se wp14">
   <w:endnote w:type="separator" w:id="-1">
     <w:p>
       <w:pPr>
@@ -4399,7 +4407,7 @@
 </file>
 
 <file path=word/footer1.xml><?xml version="1.0" encoding="utf-8"?>
-<w:ftr xmlns:wpc="http://schemas.microsoft.com/office/word/2010/wordprocessingCanvas" xmlns:cx="http://schemas.microsoft.com/office/drawing/2014/chartex" xmlns:cx1="http://schemas.microsoft.com/office/drawing/2015/9/8/chartex" xmlns:cx2="http://schemas.microsoft.com/office/drawing/2015/10/21/chartex" xmlns:mc="http://schemas.openxmlformats.org/markup-compatibility/2006" xmlns:o="urn:schemas-microsoft-com:office:office" xmlns:r="http://schemas.openxmlformats.org/officeDocument/2006/relationships" xmlns:m="http://schemas.openxmlformats.org/officeDocument/2006/math" xmlns:v="urn:schemas-microsoft-com:vml" xmlns:wp14="http://schemas.microsoft.com/office/word/2010/wordprocessingDrawing" xmlns:wp="http://schemas.openxmlformats.org/drawingml/2006/wordprocessingDrawing" xmlns:w10="urn:schemas-microsoft-com:office:word" xmlns:w="http://schemas.openxmlformats.org/wordprocessingml/2006/main" xmlns:w14="http://schemas.microsoft.com/office/word/2010/wordml" xmlns:w15="http://schemas.microsoft.com/office/word/2012/wordml" xmlns:w16se="http://schemas.microsoft.com/office/word/2015/wordml/symex" xmlns:wpg="http://schemas.microsoft.com/office/word/2010/wordprocessingGroup" xmlns:wpi="http://schemas.microsoft.com/office/word/2010/wordprocessingInk" xmlns:wne="http://schemas.microsoft.com/office/word/2006/wordml" xmlns:wps="http://schemas.microsoft.com/office/word/2010/wordprocessingShape" mc:Ignorable="w14 w15 w16se wp14">
+<w:ftr xmlns:wpc="http://schemas.microsoft.com/office/word/2010/wordprocessingCanvas" xmlns:cx="http://schemas.microsoft.com/office/drawing/2014/chartex" xmlns:cx1="http://schemas.microsoft.com/office/drawing/2015/9/8/chartex" xmlns:cx2="http://schemas.microsoft.com/office/drawing/2015/10/21/chartex" xmlns:cx3="http://schemas.microsoft.com/office/drawing/2016/5/9/chartex" xmlns:cx4="http://schemas.microsoft.com/office/drawing/2016/5/10/chartex" xmlns:cx5="http://schemas.microsoft.com/office/drawing/2016/5/11/chartex" xmlns:mc="http://schemas.openxmlformats.org/markup-compatibility/2006" xmlns:o="urn:schemas-microsoft-com:office:office" xmlns:r="http://schemas.openxmlformats.org/officeDocument/2006/relationships" xmlns:m="http://schemas.openxmlformats.org/officeDocument/2006/math" xmlns:v="urn:schemas-microsoft-com:vml" xmlns:wp14="http://schemas.microsoft.com/office/word/2010/wordprocessingDrawing" xmlns:wp="http://schemas.openxmlformats.org/drawingml/2006/wordprocessingDrawing" xmlns:w10="urn:schemas-microsoft-com:office:word" xmlns:w="http://schemas.openxmlformats.org/wordprocessingml/2006/main" xmlns:w14="http://schemas.microsoft.com/office/word/2010/wordml" xmlns:w15="http://schemas.microsoft.com/office/word/2012/wordml" xmlns:w16se="http://schemas.microsoft.com/office/word/2015/wordml/symex" xmlns:wpg="http://schemas.microsoft.com/office/word/2010/wordprocessingGroup" xmlns:wpi="http://schemas.microsoft.com/office/word/2010/wordprocessingInk" xmlns:wne="http://schemas.microsoft.com/office/word/2006/wordml" xmlns:wps="http://schemas.microsoft.com/office/word/2010/wordprocessingShape" mc:Ignorable="w14 w15 w16se wp14">
   <w:p>
     <w:pPr>
       <w:ind w:firstLine="8625"/>
@@ -4417,7 +4425,7 @@
       <w:rPr>
         <w:noProof/>
       </w:rPr>
-      <w:t>2</w:t>
+      <w:t>9</w:t>
     </w:r>
     <w:r>
       <w:fldChar w:fldCharType="end"/>
@@ -4427,13 +4435,13 @@
 </file>
 
 <file path=word/footer2.xml><?xml version="1.0" encoding="utf-8"?>
-<w:ftr xmlns:wpc="http://schemas.microsoft.com/office/word/2010/wordprocessingCanvas" xmlns:cx="http://schemas.microsoft.com/office/drawing/2014/chartex" xmlns:cx1="http://schemas.microsoft.com/office/drawing/2015/9/8/chartex" xmlns:cx2="http://schemas.microsoft.com/office/drawing/2015/10/21/chartex" xmlns:mc="http://schemas.openxmlformats.org/markup-compatibility/2006" xmlns:o="urn:schemas-microsoft-com:office:office" xmlns:r="http://schemas.openxmlformats.org/officeDocument/2006/relationships" xmlns:m="http://schemas.openxmlformats.org/officeDocument/2006/math" xmlns:v="urn:schemas-microsoft-com:vml" xmlns:wp14="http://schemas.microsoft.com/office/word/2010/wordprocessingDrawing" xmlns:wp="http://schemas.openxmlformats.org/drawingml/2006/wordprocessingDrawing" xmlns:w10="urn:schemas-microsoft-com:office:word" xmlns:w="http://schemas.openxmlformats.org/wordprocessingml/2006/main" xmlns:w14="http://schemas.microsoft.com/office/word/2010/wordml" xmlns:w15="http://schemas.microsoft.com/office/word/2012/wordml" xmlns:w16se="http://schemas.microsoft.com/office/word/2015/wordml/symex" xmlns:wpg="http://schemas.microsoft.com/office/word/2010/wordprocessingGroup" xmlns:wpi="http://schemas.microsoft.com/office/word/2010/wordprocessingInk" xmlns:wne="http://schemas.microsoft.com/office/word/2006/wordml" xmlns:wps="http://schemas.microsoft.com/office/word/2010/wordprocessingShape" mc:Ignorable="w14 w15 w16se wp14">
+<w:ftr xmlns:wpc="http://schemas.microsoft.com/office/word/2010/wordprocessingCanvas" xmlns:cx="http://schemas.microsoft.com/office/drawing/2014/chartex" xmlns:cx1="http://schemas.microsoft.com/office/drawing/2015/9/8/chartex" xmlns:cx2="http://schemas.microsoft.com/office/drawing/2015/10/21/chartex" xmlns:cx3="http://schemas.microsoft.com/office/drawing/2016/5/9/chartex" xmlns:cx4="http://schemas.microsoft.com/office/drawing/2016/5/10/chartex" xmlns:cx5="http://schemas.microsoft.com/office/drawing/2016/5/11/chartex" xmlns:mc="http://schemas.openxmlformats.org/markup-compatibility/2006" xmlns:o="urn:schemas-microsoft-com:office:office" xmlns:r="http://schemas.openxmlformats.org/officeDocument/2006/relationships" xmlns:m="http://schemas.openxmlformats.org/officeDocument/2006/math" xmlns:v="urn:schemas-microsoft-com:vml" xmlns:wp14="http://schemas.microsoft.com/office/word/2010/wordprocessingDrawing" xmlns:wp="http://schemas.openxmlformats.org/drawingml/2006/wordprocessingDrawing" xmlns:w10="urn:schemas-microsoft-com:office:word" xmlns:w="http://schemas.openxmlformats.org/wordprocessingml/2006/main" xmlns:w14="http://schemas.microsoft.com/office/word/2010/wordml" xmlns:w15="http://schemas.microsoft.com/office/word/2012/wordml" xmlns:w16se="http://schemas.microsoft.com/office/word/2015/wordml/symex" xmlns:wpg="http://schemas.microsoft.com/office/word/2010/wordprocessingGroup" xmlns:wpi="http://schemas.microsoft.com/office/word/2010/wordprocessingInk" xmlns:wne="http://schemas.microsoft.com/office/word/2006/wordml" xmlns:wps="http://schemas.microsoft.com/office/word/2010/wordprocessingShape" mc:Ignorable="w14 w15 w16se wp14">
   <w:p/>
 </w:ftr>
 </file>
 
 <file path=word/footnotes.xml><?xml version="1.0" encoding="utf-8"?>
-<w:footnotes xmlns:wpc="http://schemas.microsoft.com/office/word/2010/wordprocessingCanvas" xmlns:cx="http://schemas.microsoft.com/office/drawing/2014/chartex" xmlns:cx1="http://schemas.microsoft.com/office/drawing/2015/9/8/chartex" xmlns:cx2="http://schemas.microsoft.com/office/drawing/2015/10/21/chartex" xmlns:mc="http://schemas.openxmlformats.org/markup-compatibility/2006" xmlns:o="urn:schemas-microsoft-com:office:office" xmlns:r="http://schemas.openxmlformats.org/officeDocument/2006/relationships" xmlns:m="http://schemas.openxmlformats.org/officeDocument/2006/math" xmlns:v="urn:schemas-microsoft-com:vml" xmlns:wp14="http://schemas.microsoft.com/office/word/2010/wordprocessingDrawing" xmlns:wp="http://schemas.openxmlformats.org/drawingml/2006/wordprocessingDrawing" xmlns:w10="urn:schemas-microsoft-com:office:word" xmlns:w="http://schemas.openxmlformats.org/wordprocessingml/2006/main" xmlns:w14="http://schemas.microsoft.com/office/word/2010/wordml" xmlns:w15="http://schemas.microsoft.com/office/word/2012/wordml" xmlns:w16se="http://schemas.microsoft.com/office/word/2015/wordml/symex" xmlns:wpg="http://schemas.microsoft.com/office/word/2010/wordprocessingGroup" xmlns:wpi="http://schemas.microsoft.com/office/word/2010/wordprocessingInk" xmlns:wne="http://schemas.microsoft.com/office/word/2006/wordml" xmlns:wps="http://schemas.microsoft.com/office/word/2010/wordprocessingShape" mc:Ignorable="w14 w15 w16se wp14">
+<w:footnotes xmlns:wpc="http://schemas.microsoft.com/office/word/2010/wordprocessingCanvas" xmlns:cx="http://schemas.microsoft.com/office/drawing/2014/chartex" xmlns:cx1="http://schemas.microsoft.com/office/drawing/2015/9/8/chartex" xmlns:cx2="http://schemas.microsoft.com/office/drawing/2015/10/21/chartex" xmlns:cx3="http://schemas.microsoft.com/office/drawing/2016/5/9/chartex" xmlns:cx4="http://schemas.microsoft.com/office/drawing/2016/5/10/chartex" xmlns:cx5="http://schemas.microsoft.com/office/drawing/2016/5/11/chartex" xmlns:mc="http://schemas.openxmlformats.org/markup-compatibility/2006" xmlns:o="urn:schemas-microsoft-com:office:office" xmlns:r="http://schemas.openxmlformats.org/officeDocument/2006/relationships" xmlns:m="http://schemas.openxmlformats.org/officeDocument/2006/math" xmlns:v="urn:schemas-microsoft-com:vml" xmlns:wp14="http://schemas.microsoft.com/office/word/2010/wordprocessingDrawing" xmlns:wp="http://schemas.openxmlformats.org/drawingml/2006/wordprocessingDrawing" xmlns:w10="urn:schemas-microsoft-com:office:word" xmlns:w="http://schemas.openxmlformats.org/wordprocessingml/2006/main" xmlns:w14="http://schemas.microsoft.com/office/word/2010/wordml" xmlns:w15="http://schemas.microsoft.com/office/word/2012/wordml" xmlns:w16se="http://schemas.microsoft.com/office/word/2015/wordml/symex" xmlns:wpg="http://schemas.microsoft.com/office/word/2010/wordprocessingGroup" xmlns:wpi="http://schemas.microsoft.com/office/word/2010/wordprocessingInk" xmlns:wne="http://schemas.microsoft.com/office/word/2006/wordml" xmlns:wps="http://schemas.microsoft.com/office/word/2010/wordprocessingShape" mc:Ignorable="w14 w15 w16se wp14">
   <w:footnote w:type="separator" w:id="-1">
     <w:p>
       <w:pPr>
@@ -4458,13 +4466,13 @@
 </file>
 
 <file path=word/header1.xml><?xml version="1.0" encoding="utf-8"?>
-<w:hdr xmlns:wpc="http://schemas.microsoft.com/office/word/2010/wordprocessingCanvas" xmlns:cx="http://schemas.microsoft.com/office/drawing/2014/chartex" xmlns:cx1="http://schemas.microsoft.com/office/drawing/2015/9/8/chartex" xmlns:cx2="http://schemas.microsoft.com/office/drawing/2015/10/21/chartex" xmlns:mc="http://schemas.openxmlformats.org/markup-compatibility/2006" xmlns:o="urn:schemas-microsoft-com:office:office" xmlns:r="http://schemas.openxmlformats.org/officeDocument/2006/relationships" xmlns:m="http://schemas.openxmlformats.org/officeDocument/2006/math" xmlns:v="urn:schemas-microsoft-com:vml" xmlns:wp14="http://schemas.microsoft.com/office/word/2010/wordprocessingDrawing" xmlns:wp="http://schemas.openxmlformats.org/drawingml/2006/wordprocessingDrawing" xmlns:w10="urn:schemas-microsoft-com:office:word" xmlns:w="http://schemas.openxmlformats.org/wordprocessingml/2006/main" xmlns:w14="http://schemas.microsoft.com/office/word/2010/wordml" xmlns:w15="http://schemas.microsoft.com/office/word/2012/wordml" xmlns:w16se="http://schemas.microsoft.com/office/word/2015/wordml/symex" xmlns:wpg="http://schemas.microsoft.com/office/word/2010/wordprocessingGroup" xmlns:wpi="http://schemas.microsoft.com/office/word/2010/wordprocessingInk" xmlns:wne="http://schemas.microsoft.com/office/word/2006/wordml" xmlns:wps="http://schemas.microsoft.com/office/word/2010/wordprocessingShape" mc:Ignorable="w14 w15 w16se wp14">
+<w:hdr xmlns:wpc="http://schemas.microsoft.com/office/word/2010/wordprocessingCanvas" xmlns:cx="http://schemas.microsoft.com/office/drawing/2014/chartex" xmlns:cx1="http://schemas.microsoft.com/office/drawing/2015/9/8/chartex" xmlns:cx2="http://schemas.microsoft.com/office/drawing/2015/10/21/chartex" xmlns:cx3="http://schemas.microsoft.com/office/drawing/2016/5/9/chartex" xmlns:cx4="http://schemas.microsoft.com/office/drawing/2016/5/10/chartex" xmlns:cx5="http://schemas.microsoft.com/office/drawing/2016/5/11/chartex" xmlns:mc="http://schemas.openxmlformats.org/markup-compatibility/2006" xmlns:o="urn:schemas-microsoft-com:office:office" xmlns:r="http://schemas.openxmlformats.org/officeDocument/2006/relationships" xmlns:m="http://schemas.openxmlformats.org/officeDocument/2006/math" xmlns:v="urn:schemas-microsoft-com:vml" xmlns:wp14="http://schemas.microsoft.com/office/word/2010/wordprocessingDrawing" xmlns:wp="http://schemas.openxmlformats.org/drawingml/2006/wordprocessingDrawing" xmlns:w10="urn:schemas-microsoft-com:office:word" xmlns:w="http://schemas.openxmlformats.org/wordprocessingml/2006/main" xmlns:w14="http://schemas.microsoft.com/office/word/2010/wordml" xmlns:w15="http://schemas.microsoft.com/office/word/2012/wordml" xmlns:w16se="http://schemas.microsoft.com/office/word/2015/wordml/symex" xmlns:wpg="http://schemas.microsoft.com/office/word/2010/wordprocessingGroup" xmlns:wpi="http://schemas.microsoft.com/office/word/2010/wordprocessingInk" xmlns:wne="http://schemas.microsoft.com/office/word/2006/wordml" xmlns:wps="http://schemas.microsoft.com/office/word/2010/wordprocessingShape" mc:Ignorable="w14 w15 w16se wp14">
   <w:p/>
 </w:hdr>
 </file>
 
 <file path=word/numbering.xml><?xml version="1.0" encoding="utf-8"?>
-<w:numbering xmlns:wpc="http://schemas.microsoft.com/office/word/2010/wordprocessingCanvas" xmlns:cx="http://schemas.microsoft.com/office/drawing/2014/chartex" xmlns:cx1="http://schemas.microsoft.com/office/drawing/2015/9/8/chartex" xmlns:cx2="http://schemas.microsoft.com/office/drawing/2015/10/21/chartex" xmlns:mc="http://schemas.openxmlformats.org/markup-compatibility/2006" xmlns:o="urn:schemas-microsoft-com:office:office" xmlns:r="http://schemas.openxmlformats.org/officeDocument/2006/relationships" xmlns:m="http://schemas.openxmlformats.org/officeDocument/2006/math" xmlns:v="urn:schemas-microsoft-com:vml" xmlns:wp14="http://schemas.microsoft.com/office/word/2010/wordprocessingDrawing" xmlns:wp="http://schemas.openxmlformats.org/drawingml/2006/wordprocessingDrawing" xmlns:w10="urn:schemas-microsoft-com:office:word" xmlns:w="http://schemas.openxmlformats.org/wordprocessingml/2006/main" xmlns:w14="http://schemas.microsoft.com/office/word/2010/wordml" xmlns:w15="http://schemas.microsoft.com/office/word/2012/wordml" xmlns:w16se="http://schemas.microsoft.com/office/word/2015/wordml/symex" xmlns:wpg="http://schemas.microsoft.com/office/word/2010/wordprocessingGroup" xmlns:wpi="http://schemas.microsoft.com/office/word/2010/wordprocessingInk" xmlns:wne="http://schemas.microsoft.com/office/word/2006/wordml" xmlns:wps="http://schemas.microsoft.com/office/word/2010/wordprocessingShape" mc:Ignorable="w14 w15 w16se wp14">
+<w:numbering xmlns:wpc="http://schemas.microsoft.com/office/word/2010/wordprocessingCanvas" xmlns:cx="http://schemas.microsoft.com/office/drawing/2014/chartex" xmlns:cx1="http://schemas.microsoft.com/office/drawing/2015/9/8/chartex" xmlns:cx2="http://schemas.microsoft.com/office/drawing/2015/10/21/chartex" xmlns:cx3="http://schemas.microsoft.com/office/drawing/2016/5/9/chartex" xmlns:cx4="http://schemas.microsoft.com/office/drawing/2016/5/10/chartex" xmlns:cx5="http://schemas.microsoft.com/office/drawing/2016/5/11/chartex" xmlns:mc="http://schemas.openxmlformats.org/markup-compatibility/2006" xmlns:o="urn:schemas-microsoft-com:office:office" xmlns:r="http://schemas.openxmlformats.org/officeDocument/2006/relationships" xmlns:m="http://schemas.openxmlformats.org/officeDocument/2006/math" xmlns:v="urn:schemas-microsoft-com:vml" xmlns:wp14="http://schemas.microsoft.com/office/word/2010/wordprocessingDrawing" xmlns:wp="http://schemas.openxmlformats.org/drawingml/2006/wordprocessingDrawing" xmlns:w10="urn:schemas-microsoft-com:office:word" xmlns:w="http://schemas.openxmlformats.org/wordprocessingml/2006/main" xmlns:w14="http://schemas.microsoft.com/office/word/2010/wordml" xmlns:w15="http://schemas.microsoft.com/office/word/2012/wordml" xmlns:w16se="http://schemas.microsoft.com/office/word/2015/wordml/symex" xmlns:wpg="http://schemas.microsoft.com/office/word/2010/wordprocessingGroup" xmlns:wpi="http://schemas.microsoft.com/office/word/2010/wordprocessingInk" xmlns:wne="http://schemas.microsoft.com/office/word/2006/wordml" xmlns:wps="http://schemas.microsoft.com/office/word/2010/wordprocessingShape" mc:Ignorable="w14 w15 w16se wp14">
   <w:abstractNum w:abstractNumId="0" w15:restartNumberingAfterBreak="0">
     <w:nsid w:val="061E6E14"/>
     <w:multiLevelType w:val="multilevel"/>
@@ -6547,7 +6555,7 @@
       </w:pPr>
     </w:pPrDefault>
   </w:docDefaults>
-  <w:latentStyles w:defLockedState="0" w:defUIPriority="99" w:defSemiHidden="0" w:defUnhideWhenUsed="0" w:defQFormat="0" w:count="372">
+  <w:latentStyles w:defLockedState="0" w:defUIPriority="99" w:defSemiHidden="0" w:defUnhideWhenUsed="0" w:defQFormat="0" w:count="374">
     <w:lsdException w:name="Normal" w:uiPriority="0" w:qFormat="1"/>
     <w:lsdException w:name="heading 1" w:uiPriority="9" w:qFormat="1"/>
     <w:lsdException w:name="heading 2" w:semiHidden="1" w:uiPriority="9" w:unhideWhenUsed="1" w:qFormat="1"/>
@@ -6653,7 +6661,6 @@
     <w:lsdException w:name="HTML Sample" w:semiHidden="1" w:unhideWhenUsed="1"/>
     <w:lsdException w:name="HTML Typewriter" w:semiHidden="1" w:unhideWhenUsed="1"/>
     <w:lsdException w:name="HTML Variable" w:semiHidden="1" w:unhideWhenUsed="1"/>
-    <w:lsdException w:name="Normal Table" w:semiHidden="1" w:unhideWhenUsed="1"/>
     <w:lsdException w:name="annotation subject" w:semiHidden="1" w:unhideWhenUsed="1"/>
     <w:lsdException w:name="No List" w:semiHidden="1" w:unhideWhenUsed="1"/>
     <w:lsdException w:name="Outline List 1" w:semiHidden="1" w:unhideWhenUsed="1"/>
@@ -6699,11 +6706,9 @@
     <w:lsdException w:name="Table Subtle 1" w:semiHidden="1" w:unhideWhenUsed="1"/>
     <w:lsdException w:name="Table Subtle 2" w:semiHidden="1" w:unhideWhenUsed="1"/>
     <w:lsdException w:name="Table Web 1" w:semiHidden="1" w:unhideWhenUsed="1"/>
-    <w:lsdException w:name="Table Web 2" w:semiHidden="1" w:unhideWhenUsed="1"/>
     <w:lsdException w:name="Table Web 3" w:semiHidden="1" w:unhideWhenUsed="1"/>
     <w:lsdException w:name="Balloon Text" w:semiHidden="1" w:unhideWhenUsed="1"/>
     <w:lsdException w:name="Table Grid" w:uiPriority="39"/>
-    <w:lsdException w:name="Table Theme" w:semiHidden="1" w:unhideWhenUsed="1"/>
     <w:lsdException w:name="Placeholder Text" w:semiHidden="1"/>
     <w:lsdException w:name="No Spacing" w:uiPriority="1" w:qFormat="1"/>
     <w:lsdException w:name="Light Shading" w:uiPriority="60"/>
@@ -6920,6 +6925,8 @@
     <w:lsdException w:name="List Table 6 Colorful Accent 6" w:uiPriority="51"/>
     <w:lsdException w:name="List Table 7 Colorful Accent 6" w:uiPriority="52"/>
     <w:lsdException w:name="Mention" w:semiHidden="1" w:unhideWhenUsed="1"/>
+    <w:lsdException w:name="Smart Hyperlink" w:semiHidden="1" w:unhideWhenUsed="1"/>
+    <w:lsdException w:name="Hashtag" w:semiHidden="1" w:unhideWhenUsed="1"/>
   </w:latentStyles>
   <w:style w:type="paragraph" w:default="1" w:styleId="Normal">
     <w:name w:val="Normal"/>

</xml_diff>